<commit_message>
changed and updated some important files
</commit_message>
<xml_diff>
--- a/OPERATING SYSTEM/broad_question.docx
+++ b/OPERATING SYSTEM/broad_question.docx
@@ -76,7 +76,23 @@
           <w:sz w:val="24"/>
           <w:szCs w:val="24"/>
         </w:rPr>
-        <w:t xml:space="preserve"> Explain different types of storage structures (main memory / secondary memory)</w:t>
+        <w:t xml:space="preserve"> Explain </w:t>
+      </w:r>
+      <w:r>
+        <w:rPr>
+          <w:rFonts w:ascii="Times New Roman" w:hAnsi="Times New Roman" w:cs="Times New Roman"/>
+          <w:sz w:val="24"/>
+          <w:szCs w:val="24"/>
+        </w:rPr>
+        <w:t>d</w:t>
+      </w:r>
+      <w:r>
+        <w:rPr>
+          <w:rFonts w:ascii="Times New Roman" w:hAnsi="Times New Roman" w:cs="Times New Roman"/>
+          <w:sz w:val="24"/>
+          <w:szCs w:val="24"/>
+        </w:rPr>
+        <w:t>ifferent types of storage structures (main memory / secondary memory)</w:t>
       </w:r>
     </w:p>
     <w:p>
@@ -110,35 +126,7 @@
           <w:sz w:val="24"/>
           <w:szCs w:val="24"/>
         </w:rPr>
-        <w:t xml:space="preserve">Explain user mode and kernel mode of </w:t>
-      </w:r>
-      <w:proofErr w:type="spellStart"/>
-      <w:proofErr w:type="gramStart"/>
-      <w:r>
-        <w:rPr>
-          <w:rFonts w:ascii="Times New Roman" w:hAnsi="Times New Roman" w:cs="Times New Roman"/>
-          <w:sz w:val="24"/>
-          <w:szCs w:val="24"/>
-        </w:rPr>
-        <w:t>OS..</w:t>
-      </w:r>
-      <w:proofErr w:type="gramEnd"/>
-      <w:r>
-        <w:rPr>
-          <w:rFonts w:ascii="Times New Roman" w:hAnsi="Times New Roman" w:cs="Times New Roman"/>
-          <w:sz w:val="24"/>
-          <w:szCs w:val="24"/>
-        </w:rPr>
-        <w:t>how</w:t>
-      </w:r>
-      <w:proofErr w:type="spellEnd"/>
-      <w:r>
-        <w:rPr>
-          <w:rFonts w:ascii="Times New Roman" w:hAnsi="Times New Roman" w:cs="Times New Roman"/>
-          <w:sz w:val="24"/>
-          <w:szCs w:val="24"/>
-        </w:rPr>
-        <w:t xml:space="preserve"> it works with diagram</w:t>
+        <w:t>Explain user mode and kernel mode of OS..how it works with diagram</w:t>
       </w:r>
     </w:p>
     <w:p>
@@ -249,61 +237,7 @@
           <w:sz w:val="24"/>
           <w:szCs w:val="24"/>
         </w:rPr>
-        <w:t xml:space="preserve">Explain different </w:t>
-      </w:r>
-      <w:proofErr w:type="gramStart"/>
-      <w:r>
-        <w:rPr>
-          <w:rFonts w:ascii="Times New Roman" w:hAnsi="Times New Roman" w:cs="Times New Roman"/>
-          <w:sz w:val="24"/>
-          <w:szCs w:val="24"/>
-        </w:rPr>
-        <w:t>type</w:t>
-      </w:r>
-      <w:proofErr w:type="gramEnd"/>
-      <w:r>
-        <w:rPr>
-          <w:rFonts w:ascii="Times New Roman" w:hAnsi="Times New Roman" w:cs="Times New Roman"/>
-          <w:sz w:val="24"/>
-          <w:szCs w:val="24"/>
-        </w:rPr>
-        <w:t xml:space="preserve"> of </w:t>
-      </w:r>
-      <w:proofErr w:type="spellStart"/>
-      <w:r>
-        <w:rPr>
-          <w:rFonts w:ascii="Times New Roman" w:hAnsi="Times New Roman" w:cs="Times New Roman"/>
-          <w:sz w:val="24"/>
-          <w:szCs w:val="24"/>
-        </w:rPr>
-        <w:t>os</w:t>
-      </w:r>
-      <w:proofErr w:type="spellEnd"/>
-      <w:r>
-        <w:rPr>
-          <w:rFonts w:ascii="Times New Roman" w:hAnsi="Times New Roman" w:cs="Times New Roman"/>
-          <w:sz w:val="24"/>
-          <w:szCs w:val="24"/>
-        </w:rPr>
-        <w:t xml:space="preserve"> structures like MS DOS, LINUX, </w:t>
-      </w:r>
-      <w:proofErr w:type="spellStart"/>
-      <w:r>
-        <w:rPr>
-          <w:rFonts w:ascii="Times New Roman" w:hAnsi="Times New Roman" w:cs="Times New Roman"/>
-          <w:sz w:val="24"/>
-          <w:szCs w:val="24"/>
-        </w:rPr>
-        <w:t>Layerd</w:t>
-      </w:r>
-      <w:proofErr w:type="spellEnd"/>
-      <w:r>
-        <w:rPr>
-          <w:rFonts w:ascii="Times New Roman" w:hAnsi="Times New Roman" w:cs="Times New Roman"/>
-          <w:sz w:val="24"/>
-          <w:szCs w:val="24"/>
-        </w:rPr>
-        <w:t>, Microkernel with diagram</w:t>
+        <w:t>Explain different type of os structures like MS DOS, LINUX, Layerd, Microkernel with diagram</w:t>
       </w:r>
     </w:p>
     <w:p>
@@ -346,25 +280,7 @@
           <w:sz w:val="24"/>
           <w:szCs w:val="24"/>
         </w:rPr>
-        <w:t xml:space="preserve">Explain difference </w:t>
-      </w:r>
-      <w:proofErr w:type="gramStart"/>
-      <w:r>
-        <w:rPr>
-          <w:rFonts w:ascii="Times New Roman" w:hAnsi="Times New Roman" w:cs="Times New Roman"/>
-          <w:sz w:val="24"/>
-          <w:szCs w:val="24"/>
-        </w:rPr>
-        <w:t>among</w:t>
-      </w:r>
-      <w:proofErr w:type="gramEnd"/>
-      <w:r>
-        <w:rPr>
-          <w:rFonts w:ascii="Times New Roman" w:hAnsi="Times New Roman" w:cs="Times New Roman"/>
-          <w:sz w:val="24"/>
-          <w:szCs w:val="24"/>
-        </w:rPr>
-        <w:t xml:space="preserve"> program, process and thread </w:t>
+        <w:t xml:space="preserve">Explain difference among program, process and thread </w:t>
       </w:r>
     </w:p>
     <w:p>
@@ -398,25 +314,7 @@
           <w:sz w:val="24"/>
           <w:szCs w:val="24"/>
         </w:rPr>
-        <w:t xml:space="preserve">Explain Process Scheduling with </w:t>
-      </w:r>
-      <w:proofErr w:type="gramStart"/>
-      <w:r>
-        <w:rPr>
-          <w:rFonts w:ascii="Times New Roman" w:hAnsi="Times New Roman" w:cs="Times New Roman"/>
-          <w:sz w:val="24"/>
-          <w:szCs w:val="24"/>
-        </w:rPr>
-        <w:t>diagram(</w:t>
-      </w:r>
-      <w:proofErr w:type="gramEnd"/>
-      <w:r>
-        <w:rPr>
-          <w:rFonts w:ascii="Times New Roman" w:hAnsi="Times New Roman" w:cs="Times New Roman"/>
-          <w:sz w:val="24"/>
-          <w:szCs w:val="24"/>
-        </w:rPr>
-        <w:t>job, read, device queues)</w:t>
+        <w:t>Explain Process Scheduling with diagram(job, read, device queues)</w:t>
       </w:r>
     </w:p>
     <w:p>
@@ -501,88 +399,24 @@
           <w:sz w:val="24"/>
           <w:szCs w:val="24"/>
         </w:rPr>
-        <w:t xml:space="preserve">Blocking and </w:t>
-      </w:r>
-      <w:proofErr w:type="spellStart"/>
-      <w:proofErr w:type="gramStart"/>
-      <w:r>
-        <w:rPr>
-          <w:rFonts w:ascii="Times New Roman" w:hAnsi="Times New Roman" w:cs="Times New Roman"/>
-          <w:sz w:val="24"/>
-          <w:szCs w:val="24"/>
-        </w:rPr>
-        <w:t>Non</w:t>
-      </w:r>
-      <w:proofErr w:type="gramEnd"/>
-      <w:r>
-        <w:rPr>
-          <w:rFonts w:ascii="Times New Roman" w:hAnsi="Times New Roman" w:cs="Times New Roman"/>
-          <w:sz w:val="24"/>
-          <w:szCs w:val="24"/>
-        </w:rPr>
-        <w:t xml:space="preserve"> blocking</w:t>
-      </w:r>
-      <w:proofErr w:type="spellEnd"/>
-      <w:r>
-        <w:rPr>
-          <w:rFonts w:ascii="Times New Roman" w:hAnsi="Times New Roman" w:cs="Times New Roman"/>
-          <w:sz w:val="24"/>
-          <w:szCs w:val="24"/>
-        </w:rPr>
-        <w:t xml:space="preserve"> schemes</w:t>
-      </w:r>
-    </w:p>
-    <w:p>
-      <w:pPr>
-        <w:rPr>
-          <w:rFonts w:ascii="Times New Roman" w:hAnsi="Times New Roman" w:cs="Times New Roman"/>
-          <w:sz w:val="24"/>
-          <w:szCs w:val="24"/>
-        </w:rPr>
-      </w:pPr>
-      <w:r>
-        <w:rPr>
-          <w:rFonts w:ascii="Times New Roman" w:hAnsi="Times New Roman" w:cs="Times New Roman"/>
-          <w:sz w:val="24"/>
-          <w:szCs w:val="24"/>
-        </w:rPr>
-        <w:t xml:space="preserve">Explain windows </w:t>
-      </w:r>
-      <w:proofErr w:type="spellStart"/>
-      <w:r>
-        <w:rPr>
-          <w:rFonts w:ascii="Times New Roman" w:hAnsi="Times New Roman" w:cs="Times New Roman"/>
-          <w:sz w:val="24"/>
-          <w:szCs w:val="24"/>
-        </w:rPr>
-        <w:t>Lpc</w:t>
-      </w:r>
-      <w:proofErr w:type="spellEnd"/>
-      <w:r>
-        <w:rPr>
-          <w:rFonts w:ascii="Times New Roman" w:hAnsi="Times New Roman" w:cs="Times New Roman"/>
-          <w:sz w:val="24"/>
-          <w:szCs w:val="24"/>
-        </w:rPr>
-        <w:t xml:space="preserve"> with </w:t>
-      </w:r>
-      <w:proofErr w:type="gramStart"/>
-      <w:r>
-        <w:rPr>
-          <w:rFonts w:ascii="Times New Roman" w:hAnsi="Times New Roman" w:cs="Times New Roman"/>
-          <w:sz w:val="24"/>
-          <w:szCs w:val="24"/>
-        </w:rPr>
-        <w:t>diagram(</w:t>
-      </w:r>
-      <w:proofErr w:type="gramEnd"/>
-      <w:r>
-        <w:rPr>
-          <w:rFonts w:ascii="Times New Roman" w:hAnsi="Times New Roman" w:cs="Times New Roman"/>
-          <w:sz w:val="24"/>
-          <w:szCs w:val="24"/>
-        </w:rPr>
-        <w:t>last slide diagram) ***(most important)</w:t>
+        <w:t>Blocking and Non blocking schemes</w:t>
+      </w:r>
+    </w:p>
+    <w:p>
+      <w:pPr>
+        <w:rPr>
+          <w:rFonts w:ascii="Times New Roman" w:hAnsi="Times New Roman" w:cs="Times New Roman"/>
+          <w:sz w:val="24"/>
+          <w:szCs w:val="24"/>
+        </w:rPr>
+      </w:pPr>
+      <w:r>
+        <w:rPr>
+          <w:rFonts w:ascii="Times New Roman" w:hAnsi="Times New Roman" w:cs="Times New Roman"/>
+          <w:sz w:val="24"/>
+          <w:szCs w:val="24"/>
+        </w:rPr>
+        <w:t>Explain windows Lpc with diagram(last slide diagram) ***(most important)</w:t>
       </w:r>
     </w:p>
     <w:p>

</xml_diff>